<commit_message>
updated database eerd for bee monitoring
</commit_message>
<xml_diff>
--- a/DATABASE EERDS.docx
+++ b/DATABASE EERDS.docx
@@ -34,12 +34,13 @@
       </w:pPr>
       <w:r>
         <w:rPr>
-          <w:noProof/>
+          <w:b/>
+          <w:u w:val="single"/>
         </w:rPr>
         <w:drawing>
-          <wp:inline distT="0" distB="0" distL="0" distR="0" wp14:anchorId="08387B4F" wp14:editId="5F1EECD7">
-            <wp:extent cx="5943600" cy="6182995"/>
-            <wp:effectExtent l="0" t="0" r="0" b="8255"/>
+          <wp:inline distT="0" distB="0" distL="0" distR="0" wp14:anchorId="723AAECB" wp14:editId="41097B4F">
+            <wp:extent cx="6584036" cy="7031620"/>
+            <wp:effectExtent l="0" t="0" r="7620" b="0"/>
             <wp:docPr id="1" name="Picture 1"/>
             <wp:cNvGraphicFramePr>
               <a:graphicFrameLocks xmlns:a="http://schemas.openxmlformats.org/drawingml/2006/main" noChangeAspect="1"/>
@@ -60,7 +61,7 @@
                   <pic:spPr>
                     <a:xfrm>
                       <a:off x="0" y="0"/>
-                      <a:ext cx="5943600" cy="6182995"/>
+                      <a:ext cx="6612666" cy="7062196"/>
                     </a:xfrm>
                     <a:prstGeom prst="rect">
                       <a:avLst/>

</xml_diff>